<commit_message>
minor updates to mt, sm, and cl
</commit_message>
<xml_diff>
--- a/Yeli-CLE-SuppMat.docx
+++ b/Yeli-CLE-SuppMat.docx
@@ -277,7 +277,7 @@
         <w:pStyle w:val="FirstParagraph"/>
       </w:pPr>
       <w:r>
-        <w:t xml:space="preserve">In these Supplementary Materials we give the full model output tables for each analysis in the main text, including re-leveled versions of each model to show all three of the two-way contrasts between the three-level time-of-day factor (i.e., morning vs. midday, morning vs. afternoon, and midday vs. afternoon) as well as, for each of the measures, a histogram showing how each variable is distributed (i.e., because they are non-normal and/or zero-inflated) and a figure showing the distribution of model residuals. For every negative binomial model, we also include the full model output table and residual plots for matching gaussian mixed-effects regressions which use a log-transformed dependent measure. Such gaussian models with log-transformed measures are an alternative solution to analyzing non-normal distributions sometimes used in psycholinguistics, but are not suitable for the current data given how our speech environment measures are distributed, particularly in the randomly sampled clips (see, e.g., Figures</w:t>
+        <w:t xml:space="preserve">In these Supplementary Materials we give the full model output tables for each analysis in the main text, including re-leveled versions of each model to show all three of the two-way contrasts between the three-level time-of-day factor (i.e., morning vs. midday, morning vs. afternoon, and midday vs. afternoon) as well as, for each of the measures, a histogram showing how each variable is distributed (i.e., because they are non-normal and/or zero-inflated) and a figure showing the distribution of model residuals. For every negative binomial model, we also include the full model output table and residual plots for matching gaussian mixed-effects regressions which use a log-transformed dependent measure. Such gaussian models with log-transformed measures are an alternative solution to analyzing non-normal distributions sometimes used in psycholinguistics, but are not suitable for the current data given how our speech environment measures are distributed, particularly in the randomly sampled clips (see, e.g., Figures</w:t>
       </w:r>
       <w:r>
         <w:t xml:space="preserve"> </w:t>
@@ -347,7 +347,7 @@
         </w:r>
       </w:hyperlink>
       <w:r>
-        <w:t xml:space="preserve">). Overall, the gaussian models show a qualitatively similar pattern of results. These analyses are structured as identically as possible to those in Casillas and colleagues’</w:t>
+        <w:t xml:space="preserve">). Overall, the gaussian models show a qualitatively similar pattern of results. These analyses are structured as identically as possible to those in Casillas and colleagues'</w:t>
       </w:r>
       <w:r>
         <w:t xml:space="preserve"> </w:t>
@@ -394,25 +394,7 @@
         <w:pStyle w:val="Textkrper"/>
       </w:pPr>
       <w:r>
-        <w:t xml:space="preserve">The predictors in the models are abbreviated as follows: tchiyr.std = centered, standardized target child age in months; stthr.tri = the start time of the clip as either morning, midday, or afternoon; hsz.std = centered, standardized household size of the target child; nsk.std = centered, standardized number of speakers present in the clip, aclew_child_id = the unique identifier for each child. The predictors are sometimes combined in two-way interactions, as shown below with a</w:t>
-      </w:r>
-      <w:r>
-        <w:t xml:space="preserve"> </w:t>
-      </w:r>
-      <w:r>
-        <w:t xml:space="preserve">‘</w:t>
-      </w:r>
-      <w:r>
-        <w:t xml:space="preserve">:</w:t>
-      </w:r>
-      <w:r>
-        <w:t xml:space="preserve">’</w:t>
-      </w:r>
-      <w:r>
-        <w:t xml:space="preserve"> </w:t>
-      </w:r>
-      <w:r>
-        <w:t xml:space="preserve">separator between predictor names (e.g., tchiyr.std:nsk.std = a two-way interaction of target child age and number of speakers present).</w:t>
+        <w:t xml:space="preserve">The predictors in the models are abbreviated as follows: tchiyr.std = centered, standardized target child age in months; stthr.tri = the start time of the clip as either morning, midday, or afternoon; hsz.std = centered, standardized household size of the target child; nsk.std = centered, standardized number of speakers present in the clip, aclew_child_id = the unique identifier for each child. The predictors are sometimes combined in two-way interactions, as shown below with a ':' separator between predictor names (e.g., tchiyr.std:nsk.std = a two-way interaction of target child age and number of speakers present).</w:t>
       </w:r>
     </w:p>
     <w:p>
@@ -420,97 +402,7 @@
         <w:pStyle w:val="Textkrper"/>
       </w:pPr>
       <w:r>
-        <w:t xml:space="preserve">In each model output table, the</w:t>
-      </w:r>
-      <w:r>
-        <w:t xml:space="preserve"> </w:t>
-      </w:r>
-      <w:r>
-        <w:t xml:space="preserve">“</w:t>
-      </w:r>
-      <w:r>
-        <w:t xml:space="preserve">component</w:t>
-      </w:r>
-      <w:r>
-        <w:t xml:space="preserve">”</w:t>
-      </w:r>
-      <w:r>
-        <w:t xml:space="preserve"> </w:t>
-      </w:r>
-      <w:r>
-        <w:t xml:space="preserve">shows what kind of model the estimate derives from (e.g., the zero-inflated models include both a conditional</w:t>
-      </w:r>
-      <w:r>
-        <w:t xml:space="preserve"> </w:t>
-      </w:r>
-      <w:r>
-        <w:t xml:space="preserve">“</w:t>
-      </w:r>
-      <w:r>
-        <w:t xml:space="preserve">cond</w:t>
-      </w:r>
-      <w:r>
-        <w:t xml:space="preserve">”</w:t>
-      </w:r>
-      <w:r>
-        <w:t xml:space="preserve"> </w:t>
-      </w:r>
-      <w:r>
-        <w:t xml:space="preserve">set of predictors, random effects, and zero-inflation</w:t>
-      </w:r>
-      <w:r>
-        <w:t xml:space="preserve"> </w:t>
-      </w:r>
-      <w:r>
-        <w:t xml:space="preserve">“</w:t>
-      </w:r>
-      <w:r>
-        <w:t xml:space="preserve">zi</w:t>
-      </w:r>
-      <w:r>
-        <w:t xml:space="preserve">”</w:t>
-      </w:r>
-      <w:r>
-        <w:t xml:space="preserve"> </w:t>
-      </w:r>
-      <w:r>
-        <w:t xml:space="preserve">predictors). The</w:t>
-      </w:r>
-      <w:r>
-        <w:t xml:space="preserve"> </w:t>
-      </w:r>
-      <w:r>
-        <w:t xml:space="preserve">“</w:t>
-      </w:r>
-      <w:r>
-        <w:t xml:space="preserve">term</w:t>
-      </w:r>
-      <w:r>
-        <w:t xml:space="preserve">”</w:t>
-      </w:r>
-      <w:r>
-        <w:t xml:space="preserve"> </w:t>
-      </w:r>
-      <w:r>
-        <w:t xml:space="preserve">is the estimated predictor. The</w:t>
-      </w:r>
-      <w:r>
-        <w:t xml:space="preserve"> </w:t>
-      </w:r>
-      <w:r>
-        <w:t xml:space="preserve">“</w:t>
-      </w:r>
-      <w:r>
-        <w:t xml:space="preserve">statistic</w:t>
-      </w:r>
-      <w:r>
-        <w:t xml:space="preserve">”</w:t>
-      </w:r>
-      <w:r>
-        <w:t xml:space="preserve"> </w:t>
-      </w:r>
-      <w:r>
-        <w:t xml:space="preserve">is the estimated</w:t>
+        <w:t xml:space="preserve">In each model output table, the "component" shows what kind of model the estimate derives from (e.g., the zero-inflated models include both a conditional "cond" set of predictors, random effects, and zero-inflation "zi" predictors). The "term" is the estimated predictor. The "statistic" is the estimated</w:t>
       </w:r>
       <w:r>
         <w:t xml:space="preserve"> </w:t>
@@ -522,7 +414,7 @@
         <w:t xml:space="preserve">z</w:t>
       </w:r>
       <w:r>
-        <w:t xml:space="preserve">-statistic for each predictor’s effect. The other labels are self-explanatory.</w:t>
+        <w:t xml:space="preserve">-statistic for each predictor's effect. The other labels are self-explanatory.</w:t>
       </w:r>
     </w:p>
     <w:p>
@@ -530,10 +422,7 @@
         <w:pStyle w:val="Textkrper"/>
       </w:pPr>
       <w:r>
-        <w:t xml:space="preserve">As more data are added to this corpus, the analyses will also be updated, as will this supplementary model information, all of which will be available online at</w:t>
-      </w:r>
-      <w:r>
-        <w:t xml:space="preserve"> </w:t>
+        <w:t xml:space="preserve">As more data are added to this corpus, the analyses will also be updated, as will this supplementary model information, all of which will be available online at URL-OMITTED-FOR-REVIEW</w:t>
       </w:r>
       <w:r>
         <w:t xml:space="preserve">.</w:t>
@@ -15870,7 +15759,102 @@
         <w:pStyle w:val="Textkrper"/>
       </w:pPr>
       <w:r>
-        <w:t xml:space="preserve">Casillas, M., Brown, P., &amp; Levinson, S. C. (2019). Early language experience in a tseltal mayan village.</w:t>
+        <w:t xml:space="preserve">Casillas, M., Brown, P., &amp; Levinson, S. C. (2019). Early language experience in a Tseltal Mayan village.</w:t>
+      </w:r>
+      <w:r>
+        <w:t xml:space="preserve"> </w:t>
+      </w:r>
+      <w:r>
+        <w:rPr>
+          <w:i/>
+        </w:rPr>
+        <w:t xml:space="preserve">Child Development</w:t>
+      </w:r>
+      <w:r>
+        <w:t xml:space="preserve">,</w:t>
+      </w:r>
+      <w:r>
+        <w:t xml:space="preserve"> </w:t>
+      </w:r>
+      <w:r>
+        <w:rPr>
+          <w:i/>
+        </w:rPr>
+        <w:t xml:space="preserve">OnlineOpen</w:t>
+      </w:r>
+      <w:r>
+        <w:t xml:space="preserve">, XX–XX.</w:t>
+      </w:r>
+    </w:p>
+    <w:p>
+      <w:pPr>
+        <w:pStyle w:val="Textkrper"/>
+      </w:pPr>
+      <w:r>
+        <w:t xml:space="preserve">Brooks, M. E., Kristensen, K., van Benthem, K. J., Magnusson, A., Berg, C. W., Nielsen, A., … Bolker, B. M. (2017a). glmmTMB balances speed and flexibility among packages for zero-inflated generalized linear mixed modeling.</w:t>
+      </w:r>
+      <w:r>
+        <w:t xml:space="preserve"> </w:t>
+      </w:r>
+      <w:r>
+        <w:rPr>
+          <w:i/>
+        </w:rPr>
+        <w:t xml:space="preserve">The R Journal</w:t>
+      </w:r>
+      <w:r>
+        <w:t xml:space="preserve">,</w:t>
+      </w:r>
+      <w:r>
+        <w:t xml:space="preserve"> </w:t>
+      </w:r>
+      <w:r>
+        <w:rPr>
+          <w:i/>
+        </w:rPr>
+        <w:t xml:space="preserve">9</w:t>
+      </w:r>
+      <w:r>
+        <w:t xml:space="preserve">, 378–400.</w:t>
+      </w:r>
+    </w:p>
+    <w:p>
+      <w:pPr>
+        <w:pStyle w:val="Textkrper"/>
+      </w:pPr>
+      <w:r>
+        <w:t xml:space="preserve">Brooks, M. E., Kristensen, K., van Benthem, K. J., Magnusson, A., Berg, C. W., Nielsen, A., … Bolker, B. M. (2017b). Modeling zero-inflated count data with glmmTMB.</w:t>
+      </w:r>
+      <w:r>
+        <w:t xml:space="preserve"> </w:t>
+      </w:r>
+      <w:r>
+        <w:rPr>
+          <w:i/>
+        </w:rPr>
+        <w:t xml:space="preserve">bioRxiv</w:t>
+      </w:r>
+      <w:r>
+        <w:t xml:space="preserve">.</w:t>
+      </w:r>
+      <w:r>
+        <w:t xml:space="preserve"> </w:t>
+      </w:r>
+      <w:hyperlink r:id="rId44">
+        <w:r>
+          <w:rPr>
+            <w:rStyle w:val="Hyperlink"/>
+          </w:rPr>
+          <w:t xml:space="preserve">https://doi.org/10.1101/132753</w:t>
+        </w:r>
+      </w:hyperlink>
+    </w:p>
+    <w:p>
+      <w:pPr>
+        <w:pStyle w:val="Textkrper"/>
+      </w:pPr>
+      <w:r>
+        <w:t xml:space="preserve">Casillas, M., Brown, P., &amp; Levinson, S. C. (2019). Early language experience in a Tseltal Mayan village.</w:t>
       </w:r>
       <w:r>
         <w:t xml:space="preserve"> </w:t>
@@ -16302,7 +16286,7 @@
     </w:lvl>
   </w:abstractNum>
   <w:abstractNum w:abstractNumId="990">
-    <w:nsid w:val="d48a5b00"/>
+    <w:nsid w:val="3544701a"/>
     <w:multiLevelType w:val="multilevel"/>
     <w:lvl w:ilvl="0">
       <w:numFmt w:val="bullet"/>

</xml_diff>